<commit_message>
Devedit: C Registermanagement-Functions/ API
</commit_message>
<xml_diff>
--- a/software/spec/kHome-Spezifikation.docx
+++ b/software/spec/kHome-Spezifikation.docx
@@ -32,7 +32,7 @@
             <v:path o:extrusionok="f" gradientshapeok="t" o:connecttype="rect"/>
             <o:lock v:ext="edit" aspectratio="t"/>
           </v:shapetype>
-          <v:shape id="_x0000_i1025" type="#_x0000_t75" style="width:186.55pt;height:60.1pt">
+          <v:shape id="_x0000_i1025" type="#_x0000_t75" style="width:186.6pt;height:59.9pt">
             <v:imagedata r:id="rId8" o:title="kappelt"/>
           </v:shape>
         </w:pict>
@@ -100,7 +100,7 @@
           <w:rFonts w:ascii="Open Sans Semibold" w:hAnsi="Open Sans Semibold" w:cs="Open Sans Semibold"/>
           <w:sz w:val="44"/>
         </w:rPr>
-        <w:t>0.2</w:t>
+        <w:t>0.3</w:t>
       </w:r>
     </w:p>
     <w:p>
@@ -146,7 +146,7 @@
         <w:rPr>
           <w:noProof/>
         </w:rPr>
-        <w:t>11.03.2017 20:26</w:t>
+        <w:t>25.03.2017 16:49</w:t>
       </w:r>
       <w:r>
         <w:fldChar w:fldCharType="end"/>
@@ -165,7 +165,7 @@
       <w:pPr>
         <w:pStyle w:val="berschrift1"/>
       </w:pPr>
-      <w:bookmarkStart w:id="1" w:name="_Toc477004301"/>
+      <w:bookmarkStart w:id="1" w:name="_Toc478223885"/>
       <w:r>
         <w:lastRenderedPageBreak/>
         <w:t>Inhalt</w:t>
@@ -191,7 +191,7 @@
       <w:r>
         <w:fldChar w:fldCharType="separate"/>
       </w:r>
-      <w:hyperlink w:anchor="_Toc477004301" w:history="1">
+      <w:hyperlink w:anchor="_Toc478223885" w:history="1">
         <w:r>
           <w:rPr>
             <w:rStyle w:val="Hyperlink"/>
@@ -233,7 +233,7 @@
             <w:noProof/>
             <w:webHidden/>
           </w:rPr>
-          <w:instrText xml:space="preserve"> PAGEREF _Toc477004301 \h </w:instrText>
+          <w:instrText xml:space="preserve"> PAGEREF _Toc478223885 \h </w:instrText>
         </w:r>
         <w:r>
           <w:rPr>
@@ -273,7 +273,7 @@
           <w:lang w:eastAsia="de-DE"/>
         </w:rPr>
       </w:pPr>
-      <w:hyperlink w:anchor="_Toc477004302" w:history="1">
+      <w:hyperlink w:anchor="_Toc478223886" w:history="1">
         <w:r>
           <w:rPr>
             <w:rStyle w:val="Hyperlink"/>
@@ -315,7 +315,7 @@
             <w:noProof/>
             <w:webHidden/>
           </w:rPr>
-          <w:instrText xml:space="preserve"> PAGEREF _Toc477004302 \h </w:instrText>
+          <w:instrText xml:space="preserve"> PAGEREF _Toc478223886 \h </w:instrText>
         </w:r>
         <w:r>
           <w:rPr>
@@ -355,7 +355,7 @@
           <w:lang w:eastAsia="de-DE"/>
         </w:rPr>
       </w:pPr>
-      <w:hyperlink w:anchor="_Toc477004303" w:history="1">
+      <w:hyperlink w:anchor="_Toc478223887" w:history="1">
         <w:r>
           <w:rPr>
             <w:rStyle w:val="Hyperlink"/>
@@ -376,7 +376,7 @@
             <w:rStyle w:val="Hyperlink"/>
             <w:noProof/>
           </w:rPr>
-          <w:t>Standardtelegramm</w:t>
+          <w:t>Medien</w:t>
         </w:r>
         <w:r>
           <w:rPr>
@@ -397,7 +397,7 @@
             <w:noProof/>
             <w:webHidden/>
           </w:rPr>
-          <w:instrText xml:space="preserve"> PAGEREF _Toc477004303 \h </w:instrText>
+          <w:instrText xml:space="preserve"> PAGEREF _Toc478223887 \h </w:instrText>
         </w:r>
         <w:r>
           <w:rPr>
@@ -437,7 +437,7 @@
           <w:lang w:eastAsia="de-DE"/>
         </w:rPr>
       </w:pPr>
-      <w:hyperlink w:anchor="_Toc477004304" w:history="1">
+      <w:hyperlink w:anchor="_Toc478223888" w:history="1">
         <w:r>
           <w:rPr>
             <w:rStyle w:val="Hyperlink"/>
@@ -458,7 +458,7 @@
             <w:rStyle w:val="Hyperlink"/>
             <w:noProof/>
           </w:rPr>
-          <w:t>Protokolltyp</w:t>
+          <w:t>kHome RF</w:t>
         </w:r>
         <w:r>
           <w:rPr>
@@ -479,7 +479,7 @@
             <w:noProof/>
             <w:webHidden/>
           </w:rPr>
-          <w:instrText xml:space="preserve"> PAGEREF _Toc477004304 \h </w:instrText>
+          <w:instrText xml:space="preserve"> PAGEREF _Toc478223888 \h </w:instrText>
         </w:r>
         <w:r>
           <w:rPr>
@@ -519,7 +519,7 @@
           <w:lang w:eastAsia="de-DE"/>
         </w:rPr>
       </w:pPr>
-      <w:hyperlink w:anchor="_Toc477004305" w:history="1">
+      <w:hyperlink w:anchor="_Toc478223889" w:history="1">
         <w:r>
           <w:rPr>
             <w:rStyle w:val="Hyperlink"/>
@@ -540,7 +540,7 @@
             <w:rStyle w:val="Hyperlink"/>
             <w:noProof/>
           </w:rPr>
-          <w:t>Telegrammtyp</w:t>
+          <w:t>kHome Serial</w:t>
         </w:r>
         <w:r>
           <w:rPr>
@@ -561,7 +561,7 @@
             <w:noProof/>
             <w:webHidden/>
           </w:rPr>
-          <w:instrText xml:space="preserve"> PAGEREF _Toc477004305 \h </w:instrText>
+          <w:instrText xml:space="preserve"> PAGEREF _Toc478223889 \h </w:instrText>
         </w:r>
         <w:r>
           <w:rPr>
@@ -594,20 +594,20 @@
     </w:p>
     <w:p>
       <w:pPr>
-        <w:pStyle w:val="Verzeichnis4"/>
+        <w:pStyle w:val="Verzeichnis2"/>
         <w:rPr>
           <w:rFonts w:asciiTheme="minorHAnsi" w:eastAsiaTheme="minorEastAsia" w:hAnsiTheme="minorHAnsi"/>
           <w:noProof/>
           <w:lang w:eastAsia="de-DE"/>
         </w:rPr>
       </w:pPr>
-      <w:hyperlink w:anchor="_Toc477004306" w:history="1">
+      <w:hyperlink w:anchor="_Toc478223890" w:history="1">
         <w:r>
           <w:rPr>
             <w:rStyle w:val="Hyperlink"/>
             <w:noProof/>
           </w:rPr>
-          <w:t>2.1.2.1</w:t>
+          <w:t>2.2</w:t>
         </w:r>
         <w:r>
           <w:rPr>
@@ -622,7 +622,7 @@
             <w:rStyle w:val="Hyperlink"/>
             <w:noProof/>
           </w:rPr>
-          <w:t>REG_W</w:t>
+          <w:t>Standardtelegramm</w:t>
         </w:r>
         <w:r>
           <w:rPr>
@@ -643,7 +643,7 @@
             <w:noProof/>
             <w:webHidden/>
           </w:rPr>
-          <w:instrText xml:space="preserve"> PAGEREF _Toc477004306 \h </w:instrText>
+          <w:instrText xml:space="preserve"> PAGEREF _Toc478223890 \h </w:instrText>
         </w:r>
         <w:r>
           <w:rPr>
@@ -676,20 +676,20 @@
     </w:p>
     <w:p>
       <w:pPr>
-        <w:pStyle w:val="Verzeichnis4"/>
+        <w:pStyle w:val="Verzeichnis3"/>
         <w:rPr>
           <w:rFonts w:asciiTheme="minorHAnsi" w:eastAsiaTheme="minorEastAsia" w:hAnsiTheme="minorHAnsi"/>
           <w:noProof/>
           <w:lang w:eastAsia="de-DE"/>
         </w:rPr>
       </w:pPr>
-      <w:hyperlink w:anchor="_Toc477004307" w:history="1">
+      <w:hyperlink w:anchor="_Toc478223891" w:history="1">
         <w:r>
           <w:rPr>
             <w:rStyle w:val="Hyperlink"/>
             <w:noProof/>
           </w:rPr>
-          <w:t>2.1.2.2</w:t>
+          <w:t>2.2.1</w:t>
         </w:r>
         <w:r>
           <w:rPr>
@@ -704,7 +704,7 @@
             <w:rStyle w:val="Hyperlink"/>
             <w:noProof/>
           </w:rPr>
-          <w:t>REG_R</w:t>
+          <w:t>Protokolltyp</w:t>
         </w:r>
         <w:r>
           <w:rPr>
@@ -725,7 +725,7 @@
             <w:noProof/>
             <w:webHidden/>
           </w:rPr>
-          <w:instrText xml:space="preserve"> PAGEREF _Toc477004307 \h </w:instrText>
+          <w:instrText xml:space="preserve"> PAGEREF _Toc478223891 \h </w:instrText>
         </w:r>
         <w:r>
           <w:rPr>
@@ -745,7 +745,7 @@
             <w:noProof/>
             <w:webHidden/>
           </w:rPr>
-          <w:t>6</w:t>
+          <w:t>5</w:t>
         </w:r>
         <w:r>
           <w:rPr>
@@ -758,20 +758,20 @@
     </w:p>
     <w:p>
       <w:pPr>
-        <w:pStyle w:val="Verzeichnis4"/>
+        <w:pStyle w:val="Verzeichnis3"/>
         <w:rPr>
           <w:rFonts w:asciiTheme="minorHAnsi" w:eastAsiaTheme="minorEastAsia" w:hAnsiTheme="minorHAnsi"/>
           <w:noProof/>
           <w:lang w:eastAsia="de-DE"/>
         </w:rPr>
       </w:pPr>
-      <w:hyperlink w:anchor="_Toc477004308" w:history="1">
+      <w:hyperlink w:anchor="_Toc478223892" w:history="1">
         <w:r>
           <w:rPr>
             <w:rStyle w:val="Hyperlink"/>
             <w:noProof/>
           </w:rPr>
-          <w:t>2.1.2.3</w:t>
+          <w:t>2.2.2</w:t>
         </w:r>
         <w:r>
           <w:rPr>
@@ -786,7 +786,7 @@
             <w:rStyle w:val="Hyperlink"/>
             <w:noProof/>
           </w:rPr>
-          <w:t>REG_B</w:t>
+          <w:t>Telegrammtyp</w:t>
         </w:r>
         <w:r>
           <w:rPr>
@@ -807,7 +807,7 @@
             <w:noProof/>
             <w:webHidden/>
           </w:rPr>
-          <w:instrText xml:space="preserve"> PAGEREF _Toc477004308 \h </w:instrText>
+          <w:instrText xml:space="preserve"> PAGEREF _Toc478223892 \h </w:instrText>
         </w:r>
         <w:r>
           <w:rPr>
@@ -827,7 +827,7 @@
             <w:noProof/>
             <w:webHidden/>
           </w:rPr>
-          <w:t>7</w:t>
+          <w:t>6</w:t>
         </w:r>
         <w:r>
           <w:rPr>
@@ -847,13 +847,13 @@
           <w:lang w:eastAsia="de-DE"/>
         </w:rPr>
       </w:pPr>
-      <w:hyperlink w:anchor="_Toc477004309" w:history="1">
+      <w:hyperlink w:anchor="_Toc478223893" w:history="1">
         <w:r>
           <w:rPr>
             <w:rStyle w:val="Hyperlink"/>
             <w:noProof/>
           </w:rPr>
-          <w:t>2.1.2.4</w:t>
+          <w:t>2.2.2.1</w:t>
         </w:r>
         <w:r>
           <w:rPr>
@@ -868,7 +868,7 @@
             <w:rStyle w:val="Hyperlink"/>
             <w:noProof/>
           </w:rPr>
-          <w:t>CNF_W</w:t>
+          <w:t>REG_W</w:t>
         </w:r>
         <w:r>
           <w:rPr>
@@ -889,7 +889,7 @@
             <w:noProof/>
             <w:webHidden/>
           </w:rPr>
-          <w:instrText xml:space="preserve"> PAGEREF _Toc477004309 \h </w:instrText>
+          <w:instrText xml:space="preserve"> PAGEREF _Toc478223893 \h </w:instrText>
         </w:r>
         <w:r>
           <w:rPr>
@@ -909,7 +909,7 @@
             <w:noProof/>
             <w:webHidden/>
           </w:rPr>
-          <w:t>8</w:t>
+          <w:t>6</w:t>
         </w:r>
         <w:r>
           <w:rPr>
@@ -929,13 +929,13 @@
           <w:lang w:eastAsia="de-DE"/>
         </w:rPr>
       </w:pPr>
-      <w:hyperlink w:anchor="_Toc477004310" w:history="1">
+      <w:hyperlink w:anchor="_Toc478223894" w:history="1">
         <w:r>
           <w:rPr>
             <w:rStyle w:val="Hyperlink"/>
             <w:noProof/>
           </w:rPr>
-          <w:t>2.1.2.5</w:t>
+          <w:t>2.2.2.2</w:t>
         </w:r>
         <w:r>
           <w:rPr>
@@ -950,7 +950,7 @@
             <w:rStyle w:val="Hyperlink"/>
             <w:noProof/>
           </w:rPr>
-          <w:t>CNF_R</w:t>
+          <w:t>REG_R</w:t>
         </w:r>
         <w:r>
           <w:rPr>
@@ -971,7 +971,7 @@
             <w:noProof/>
             <w:webHidden/>
           </w:rPr>
-          <w:instrText xml:space="preserve"> PAGEREF _Toc477004310 \h </w:instrText>
+          <w:instrText xml:space="preserve"> PAGEREF _Toc478223894 \h </w:instrText>
         </w:r>
         <w:r>
           <w:rPr>
@@ -991,7 +991,7 @@
             <w:noProof/>
             <w:webHidden/>
           </w:rPr>
-          <w:t>9</w:t>
+          <w:t>7</w:t>
         </w:r>
         <w:r>
           <w:rPr>
@@ -1011,13 +1011,13 @@
           <w:lang w:eastAsia="de-DE"/>
         </w:rPr>
       </w:pPr>
-      <w:hyperlink w:anchor="_Toc477004311" w:history="1">
+      <w:hyperlink w:anchor="_Toc478223895" w:history="1">
         <w:r>
           <w:rPr>
             <w:rStyle w:val="Hyperlink"/>
             <w:noProof/>
           </w:rPr>
-          <w:t>2.1.2.6</w:t>
+          <w:t>2.2.2.3</w:t>
         </w:r>
         <w:r>
           <w:rPr>
@@ -1032,7 +1032,7 @@
             <w:rStyle w:val="Hyperlink"/>
             <w:noProof/>
           </w:rPr>
-          <w:t>STS_R</w:t>
+          <w:t>REG_B</w:t>
         </w:r>
         <w:r>
           <w:rPr>
@@ -1053,7 +1053,7 @@
             <w:noProof/>
             <w:webHidden/>
           </w:rPr>
-          <w:instrText xml:space="preserve"> PAGEREF _Toc477004311 \h </w:instrText>
+          <w:instrText xml:space="preserve"> PAGEREF _Toc478223895 \h </w:instrText>
         </w:r>
         <w:r>
           <w:rPr>
@@ -1073,7 +1073,7 @@
             <w:noProof/>
             <w:webHidden/>
           </w:rPr>
-          <w:t>9</w:t>
+          <w:t>8</w:t>
         </w:r>
         <w:r>
           <w:rPr>
@@ -1093,13 +1093,13 @@
           <w:lang w:eastAsia="de-DE"/>
         </w:rPr>
       </w:pPr>
-      <w:hyperlink w:anchor="_Toc477004312" w:history="1">
+      <w:hyperlink w:anchor="_Toc478223896" w:history="1">
         <w:r>
           <w:rPr>
             <w:rStyle w:val="Hyperlink"/>
             <w:noProof/>
           </w:rPr>
-          <w:t>2.1.2.7</w:t>
+          <w:t>2.2.2.4</w:t>
         </w:r>
         <w:r>
           <w:rPr>
@@ -1114,7 +1114,7 @@
             <w:rStyle w:val="Hyperlink"/>
             <w:noProof/>
           </w:rPr>
-          <w:t>ANS</w:t>
+          <w:t>CNF_W</w:t>
         </w:r>
         <w:r>
           <w:rPr>
@@ -1135,7 +1135,7 @@
             <w:noProof/>
             <w:webHidden/>
           </w:rPr>
-          <w:instrText xml:space="preserve"> PAGEREF _Toc477004312 \h </w:instrText>
+          <w:instrText xml:space="preserve"> PAGEREF _Toc478223896 \h </w:instrText>
         </w:r>
         <w:r>
           <w:rPr>
@@ -1155,7 +1155,7 @@
             <w:noProof/>
             <w:webHidden/>
           </w:rPr>
-          <w:t>10</w:t>
+          <w:t>8</w:t>
         </w:r>
         <w:r>
           <w:rPr>
@@ -1168,20 +1168,20 @@
     </w:p>
     <w:p>
       <w:pPr>
-        <w:pStyle w:val="Verzeichnis3"/>
+        <w:pStyle w:val="Verzeichnis4"/>
         <w:rPr>
           <w:rFonts w:asciiTheme="minorHAnsi" w:eastAsiaTheme="minorEastAsia" w:hAnsiTheme="minorHAnsi"/>
           <w:noProof/>
           <w:lang w:eastAsia="de-DE"/>
         </w:rPr>
       </w:pPr>
-      <w:hyperlink w:anchor="_Toc477004313" w:history="1">
+      <w:hyperlink w:anchor="_Toc478223897" w:history="1">
         <w:r>
           <w:rPr>
             <w:rStyle w:val="Hyperlink"/>
             <w:noProof/>
           </w:rPr>
-          <w:t>2.1.3</w:t>
+          <w:t>2.2.2.5</w:t>
         </w:r>
         <w:r>
           <w:rPr>
@@ -1196,7 +1196,7 @@
             <w:rStyle w:val="Hyperlink"/>
             <w:noProof/>
           </w:rPr>
-          <w:t>Adresse des Senders</w:t>
+          <w:t>CNF_R</w:t>
         </w:r>
         <w:r>
           <w:rPr>
@@ -1217,7 +1217,7 @@
             <w:noProof/>
             <w:webHidden/>
           </w:rPr>
-          <w:instrText xml:space="preserve"> PAGEREF _Toc477004313 \h </w:instrText>
+          <w:instrText xml:space="preserve"> PAGEREF _Toc478223897 \h </w:instrText>
         </w:r>
         <w:r>
           <w:rPr>
@@ -1237,7 +1237,7 @@
             <w:noProof/>
             <w:webHidden/>
           </w:rPr>
-          <w:t>11</w:t>
+          <w:t>9</w:t>
         </w:r>
         <w:r>
           <w:rPr>
@@ -1250,20 +1250,20 @@
     </w:p>
     <w:p>
       <w:pPr>
-        <w:pStyle w:val="Verzeichnis3"/>
+        <w:pStyle w:val="Verzeichnis4"/>
         <w:rPr>
           <w:rFonts w:asciiTheme="minorHAnsi" w:eastAsiaTheme="minorEastAsia" w:hAnsiTheme="minorHAnsi"/>
           <w:noProof/>
           <w:lang w:eastAsia="de-DE"/>
         </w:rPr>
       </w:pPr>
-      <w:hyperlink w:anchor="_Toc477004314" w:history="1">
+      <w:hyperlink w:anchor="_Toc478223898" w:history="1">
         <w:r>
           <w:rPr>
             <w:rStyle w:val="Hyperlink"/>
             <w:noProof/>
           </w:rPr>
-          <w:t>2.1.4</w:t>
+          <w:t>2.2.2.6</w:t>
         </w:r>
         <w:r>
           <w:rPr>
@@ -1278,7 +1278,7 @@
             <w:rStyle w:val="Hyperlink"/>
             <w:noProof/>
           </w:rPr>
-          <w:t>Adresse des Empfängers</w:t>
+          <w:t>STS_R</w:t>
         </w:r>
         <w:r>
           <w:rPr>
@@ -1299,7 +1299,7 @@
             <w:noProof/>
             <w:webHidden/>
           </w:rPr>
-          <w:instrText xml:space="preserve"> PAGEREF _Toc477004314 \h </w:instrText>
+          <w:instrText xml:space="preserve"> PAGEREF _Toc478223898 \h </w:instrText>
         </w:r>
         <w:r>
           <w:rPr>
@@ -1319,7 +1319,7 @@
             <w:noProof/>
             <w:webHidden/>
           </w:rPr>
-          <w:t>11</w:t>
+          <w:t>10</w:t>
         </w:r>
         <w:r>
           <w:rPr>
@@ -1332,20 +1332,20 @@
     </w:p>
     <w:p>
       <w:pPr>
-        <w:pStyle w:val="Verzeichnis3"/>
+        <w:pStyle w:val="Verzeichnis4"/>
         <w:rPr>
           <w:rFonts w:asciiTheme="minorHAnsi" w:eastAsiaTheme="minorEastAsia" w:hAnsiTheme="minorHAnsi"/>
           <w:noProof/>
           <w:lang w:eastAsia="de-DE"/>
         </w:rPr>
       </w:pPr>
-      <w:hyperlink w:anchor="_Toc477004315" w:history="1">
+      <w:hyperlink w:anchor="_Toc478223899" w:history="1">
         <w:r>
           <w:rPr>
             <w:rStyle w:val="Hyperlink"/>
             <w:noProof/>
           </w:rPr>
-          <w:t>2.1.5</w:t>
+          <w:t>2.2.2.7</w:t>
         </w:r>
         <w:r>
           <w:rPr>
@@ -1360,7 +1360,7 @@
             <w:rStyle w:val="Hyperlink"/>
             <w:noProof/>
           </w:rPr>
-          <w:t>Nutzdaten</w:t>
+          <w:t>ANS</w:t>
         </w:r>
         <w:r>
           <w:rPr>
@@ -1381,7 +1381,7 @@
             <w:noProof/>
             <w:webHidden/>
           </w:rPr>
-          <w:instrText xml:space="preserve"> PAGEREF _Toc477004315 \h </w:instrText>
+          <w:instrText xml:space="preserve"> PAGEREF _Toc478223899 \h </w:instrText>
         </w:r>
         <w:r>
           <w:rPr>
@@ -1401,7 +1401,7 @@
             <w:noProof/>
             <w:webHidden/>
           </w:rPr>
-          <w:t>12</w:t>
+          <w:t>11</w:t>
         </w:r>
         <w:r>
           <w:rPr>
@@ -1421,13 +1421,13 @@
           <w:lang w:eastAsia="de-DE"/>
         </w:rPr>
       </w:pPr>
-      <w:hyperlink w:anchor="_Toc477004316" w:history="1">
+      <w:hyperlink w:anchor="_Toc478223900" w:history="1">
         <w:r>
           <w:rPr>
             <w:rStyle w:val="Hyperlink"/>
             <w:noProof/>
           </w:rPr>
-          <w:t>2.1.6</w:t>
+          <w:t>2.2.3</w:t>
         </w:r>
         <w:r>
           <w:rPr>
@@ -1442,7 +1442,7 @@
             <w:rStyle w:val="Hyperlink"/>
             <w:noProof/>
           </w:rPr>
-          <w:t>CRC</w:t>
+          <w:t>Adresse des Senders</w:t>
         </w:r>
         <w:r>
           <w:rPr>
@@ -1463,7 +1463,7 @@
             <w:noProof/>
             <w:webHidden/>
           </w:rPr>
-          <w:instrText xml:space="preserve"> PAGEREF _Toc477004316 \h </w:instrText>
+          <w:instrText xml:space="preserve"> PAGEREF _Toc478223900 \h </w:instrText>
         </w:r>
         <w:r>
           <w:rPr>
@@ -1496,20 +1496,20 @@
     </w:p>
     <w:p>
       <w:pPr>
-        <w:pStyle w:val="Verzeichnis1"/>
+        <w:pStyle w:val="Verzeichnis3"/>
         <w:rPr>
           <w:rFonts w:asciiTheme="minorHAnsi" w:eastAsiaTheme="minorEastAsia" w:hAnsiTheme="minorHAnsi"/>
           <w:noProof/>
           <w:lang w:eastAsia="de-DE"/>
         </w:rPr>
       </w:pPr>
-      <w:hyperlink w:anchor="_Toc477004317" w:history="1">
+      <w:hyperlink w:anchor="_Toc478223901" w:history="1">
         <w:r>
           <w:rPr>
             <w:rStyle w:val="Hyperlink"/>
             <w:noProof/>
           </w:rPr>
-          <w:t>3</w:t>
+          <w:t>2.2.4</w:t>
         </w:r>
         <w:r>
           <w:rPr>
@@ -1524,7 +1524,7 @@
             <w:rStyle w:val="Hyperlink"/>
             <w:noProof/>
           </w:rPr>
-          <w:t>Device Files</w:t>
+          <w:t>Adresse des Empfängers</w:t>
         </w:r>
         <w:r>
           <w:rPr>
@@ -1545,7 +1545,7 @@
             <w:noProof/>
             <w:webHidden/>
           </w:rPr>
-          <w:instrText xml:space="preserve"> PAGEREF _Toc477004317 \h </w:instrText>
+          <w:instrText xml:space="preserve"> PAGEREF _Toc478223901 \h </w:instrText>
         </w:r>
         <w:r>
           <w:rPr>
@@ -1565,7 +1565,7 @@
             <w:noProof/>
             <w:webHidden/>
           </w:rPr>
-          <w:t>13</w:t>
+          <w:t>12</w:t>
         </w:r>
         <w:r>
           <w:rPr>
@@ -1578,20 +1578,20 @@
     </w:p>
     <w:p>
       <w:pPr>
-        <w:pStyle w:val="Verzeichnis2"/>
+        <w:pStyle w:val="Verzeichnis3"/>
         <w:rPr>
           <w:rFonts w:asciiTheme="minorHAnsi" w:eastAsiaTheme="minorEastAsia" w:hAnsiTheme="minorHAnsi"/>
           <w:noProof/>
           <w:lang w:eastAsia="de-DE"/>
         </w:rPr>
       </w:pPr>
-      <w:hyperlink w:anchor="_Toc477004318" w:history="1">
+      <w:hyperlink w:anchor="_Toc478223902" w:history="1">
         <w:r>
           <w:rPr>
             <w:rStyle w:val="Hyperlink"/>
             <w:noProof/>
           </w:rPr>
-          <w:t>3.1</w:t>
+          <w:t>2.2.5</w:t>
         </w:r>
         <w:r>
           <w:rPr>
@@ -1606,7 +1606,7 @@
             <w:rStyle w:val="Hyperlink"/>
             <w:noProof/>
           </w:rPr>
-          <w:t>XML-Syntax vom Device Files</w:t>
+          <w:t>Nutzdaten</w:t>
         </w:r>
         <w:r>
           <w:rPr>
@@ -1627,7 +1627,7 @@
             <w:noProof/>
             <w:webHidden/>
           </w:rPr>
-          <w:instrText xml:space="preserve"> PAGEREF _Toc477004318 \h </w:instrText>
+          <w:instrText xml:space="preserve"> PAGEREF _Toc478223902 \h </w:instrText>
         </w:r>
         <w:r>
           <w:rPr>
@@ -1647,7 +1647,7 @@
             <w:noProof/>
             <w:webHidden/>
           </w:rPr>
-          <w:t>13</w:t>
+          <w:t>12</w:t>
         </w:r>
         <w:r>
           <w:rPr>
@@ -1660,20 +1660,20 @@
     </w:p>
     <w:p>
       <w:pPr>
-        <w:pStyle w:val="Verzeichnis2"/>
+        <w:pStyle w:val="Verzeichnis3"/>
         <w:rPr>
           <w:rFonts w:asciiTheme="minorHAnsi" w:eastAsiaTheme="minorEastAsia" w:hAnsiTheme="minorHAnsi"/>
           <w:noProof/>
           <w:lang w:eastAsia="de-DE"/>
         </w:rPr>
       </w:pPr>
-      <w:hyperlink w:anchor="_Toc477004319" w:history="1">
+      <w:hyperlink w:anchor="_Toc478223903" w:history="1">
         <w:r>
           <w:rPr>
             <w:rStyle w:val="Hyperlink"/>
             <w:noProof/>
           </w:rPr>
-          <w:t>3.2</w:t>
+          <w:t>2.2.6</w:t>
         </w:r>
         <w:r>
           <w:rPr>
@@ -1688,7 +1688,7 @@
             <w:rStyle w:val="Hyperlink"/>
             <w:noProof/>
           </w:rPr>
-          <w:t>Beispiel für eine Device File</w:t>
+          <w:t>CRC</w:t>
         </w:r>
         <w:r>
           <w:rPr>
@@ -1709,7 +1709,7 @@
             <w:noProof/>
             <w:webHidden/>
           </w:rPr>
-          <w:instrText xml:space="preserve"> PAGEREF _Toc477004319 \h </w:instrText>
+          <w:instrText xml:space="preserve"> PAGEREF _Toc478223903 \h </w:instrText>
         </w:r>
         <w:r>
           <w:rPr>
@@ -1729,7 +1729,7 @@
             <w:noProof/>
             <w:webHidden/>
           </w:rPr>
-          <w:t>14</w:t>
+          <w:t>12</w:t>
         </w:r>
         <w:r>
           <w:rPr>
@@ -1742,20 +1742,20 @@
     </w:p>
     <w:p>
       <w:pPr>
-        <w:pStyle w:val="Verzeichnis2"/>
+        <w:pStyle w:val="Verzeichnis1"/>
         <w:rPr>
           <w:rFonts w:asciiTheme="minorHAnsi" w:eastAsiaTheme="minorEastAsia" w:hAnsiTheme="minorHAnsi"/>
           <w:noProof/>
           <w:lang w:eastAsia="de-DE"/>
         </w:rPr>
       </w:pPr>
-      <w:hyperlink w:anchor="_Toc477004320" w:history="1">
+      <w:hyperlink w:anchor="_Toc478223904" w:history="1">
         <w:r>
           <w:rPr>
             <w:rStyle w:val="Hyperlink"/>
             <w:noProof/>
           </w:rPr>
-          <w:t>3.3</w:t>
+          <w:t>3</w:t>
         </w:r>
         <w:r>
           <w:rPr>
@@ -1770,7 +1770,7 @@
             <w:rStyle w:val="Hyperlink"/>
             <w:noProof/>
           </w:rPr>
-          <w:t>Software</w:t>
+          <w:t>Device Files</w:t>
         </w:r>
         <w:r>
           <w:rPr>
@@ -1791,7 +1791,7 @@
             <w:noProof/>
             <w:webHidden/>
           </w:rPr>
-          <w:instrText xml:space="preserve"> PAGEREF _Toc477004320 \h </w:instrText>
+          <w:instrText xml:space="preserve"> PAGEREF _Toc478223904 \h </w:instrText>
         </w:r>
         <w:r>
           <w:rPr>
@@ -1811,7 +1811,7 @@
             <w:noProof/>
             <w:webHidden/>
           </w:rPr>
-          <w:t>15</w:t>
+          <w:t>14</w:t>
         </w:r>
         <w:r>
           <w:rPr>
@@ -1824,20 +1824,20 @@
     </w:p>
     <w:p>
       <w:pPr>
-        <w:pStyle w:val="Verzeichnis3"/>
+        <w:pStyle w:val="Verzeichnis2"/>
         <w:rPr>
           <w:rFonts w:asciiTheme="minorHAnsi" w:eastAsiaTheme="minorEastAsia" w:hAnsiTheme="minorHAnsi"/>
           <w:noProof/>
           <w:lang w:eastAsia="de-DE"/>
         </w:rPr>
       </w:pPr>
-      <w:hyperlink w:anchor="_Toc477004321" w:history="1">
+      <w:hyperlink w:anchor="_Toc478223905" w:history="1">
         <w:r>
           <w:rPr>
             <w:rStyle w:val="Hyperlink"/>
             <w:noProof/>
           </w:rPr>
-          <w:t>3.3.1</w:t>
+          <w:t>3.1</w:t>
         </w:r>
         <w:r>
           <w:rPr>
@@ -1852,7 +1852,7 @@
             <w:rStyle w:val="Hyperlink"/>
             <w:noProof/>
           </w:rPr>
-          <w:t>Erstellen und Bearbeiten von Device-Files</w:t>
+          <w:t>XML-Syntax vom Device Files</w:t>
         </w:r>
         <w:r>
           <w:rPr>
@@ -1873,7 +1873,7 @@
             <w:noProof/>
             <w:webHidden/>
           </w:rPr>
-          <w:instrText xml:space="preserve"> PAGEREF _Toc477004321 \h </w:instrText>
+          <w:instrText xml:space="preserve"> PAGEREF _Toc478223905 \h </w:instrText>
         </w:r>
         <w:r>
           <w:rPr>
@@ -1893,7 +1893,7 @@
             <w:noProof/>
             <w:webHidden/>
           </w:rPr>
-          <w:t>15</w:t>
+          <w:t>14</w:t>
         </w:r>
         <w:r>
           <w:rPr>
@@ -1906,19 +1906,347 @@
     </w:p>
     <w:p>
       <w:pPr>
-        <w:pStyle w:val="Verzeichnis1"/>
+        <w:pStyle w:val="Verzeichnis2"/>
         <w:rPr>
           <w:rFonts w:asciiTheme="minorHAnsi" w:eastAsiaTheme="minorEastAsia" w:hAnsiTheme="minorHAnsi"/>
           <w:noProof/>
           <w:lang w:eastAsia="de-DE"/>
         </w:rPr>
       </w:pPr>
-      <w:hyperlink w:anchor="_Toc477004322" w:history="1">
+      <w:hyperlink w:anchor="_Toc478223906" w:history="1">
         <w:r>
           <w:rPr>
             <w:rStyle w:val="Hyperlink"/>
             <w:noProof/>
           </w:rPr>
+          <w:t>3.2</w:t>
+        </w:r>
+        <w:r>
+          <w:rPr>
+            <w:rFonts w:asciiTheme="minorHAnsi" w:eastAsiaTheme="minorEastAsia" w:hAnsiTheme="minorHAnsi"/>
+            <w:noProof/>
+            <w:lang w:eastAsia="de-DE"/>
+          </w:rPr>
+          <w:tab/>
+        </w:r>
+        <w:r>
+          <w:rPr>
+            <w:rStyle w:val="Hyperlink"/>
+            <w:noProof/>
+          </w:rPr>
+          <w:t>Beispiel für eine Device File</w:t>
+        </w:r>
+        <w:r>
+          <w:rPr>
+            <w:noProof/>
+            <w:webHidden/>
+          </w:rPr>
+          <w:tab/>
+        </w:r>
+        <w:r>
+          <w:rPr>
+            <w:noProof/>
+            <w:webHidden/>
+          </w:rPr>
+          <w:fldChar w:fldCharType="begin"/>
+        </w:r>
+        <w:r>
+          <w:rPr>
+            <w:noProof/>
+            <w:webHidden/>
+          </w:rPr>
+          <w:instrText xml:space="preserve"> PAGEREF _Toc478223906 \h </w:instrText>
+        </w:r>
+        <w:r>
+          <w:rPr>
+            <w:noProof/>
+            <w:webHidden/>
+          </w:rPr>
+        </w:r>
+        <w:r>
+          <w:rPr>
+            <w:noProof/>
+            <w:webHidden/>
+          </w:rPr>
+          <w:fldChar w:fldCharType="separate"/>
+        </w:r>
+        <w:r>
+          <w:rPr>
+            <w:noProof/>
+            <w:webHidden/>
+          </w:rPr>
+          <w:t>15</w:t>
+        </w:r>
+        <w:r>
+          <w:rPr>
+            <w:noProof/>
+            <w:webHidden/>
+          </w:rPr>
+          <w:fldChar w:fldCharType="end"/>
+        </w:r>
+      </w:hyperlink>
+    </w:p>
+    <w:p>
+      <w:pPr>
+        <w:pStyle w:val="Verzeichnis2"/>
+        <w:rPr>
+          <w:rFonts w:asciiTheme="minorHAnsi" w:eastAsiaTheme="minorEastAsia" w:hAnsiTheme="minorHAnsi"/>
+          <w:noProof/>
+          <w:lang w:eastAsia="de-DE"/>
+        </w:rPr>
+      </w:pPr>
+      <w:hyperlink w:anchor="_Toc478223907" w:history="1">
+        <w:r>
+          <w:rPr>
+            <w:rStyle w:val="Hyperlink"/>
+            <w:noProof/>
+          </w:rPr>
+          <w:t>3.3</w:t>
+        </w:r>
+        <w:r>
+          <w:rPr>
+            <w:rFonts w:asciiTheme="minorHAnsi" w:eastAsiaTheme="minorEastAsia" w:hAnsiTheme="minorHAnsi"/>
+            <w:noProof/>
+            <w:lang w:eastAsia="de-DE"/>
+          </w:rPr>
+          <w:tab/>
+        </w:r>
+        <w:r>
+          <w:rPr>
+            <w:rStyle w:val="Hyperlink"/>
+            <w:noProof/>
+          </w:rPr>
+          <w:t>Software</w:t>
+        </w:r>
+        <w:r>
+          <w:rPr>
+            <w:noProof/>
+            <w:webHidden/>
+          </w:rPr>
+          <w:tab/>
+        </w:r>
+        <w:r>
+          <w:rPr>
+            <w:noProof/>
+            <w:webHidden/>
+          </w:rPr>
+          <w:fldChar w:fldCharType="begin"/>
+        </w:r>
+        <w:r>
+          <w:rPr>
+            <w:noProof/>
+            <w:webHidden/>
+          </w:rPr>
+          <w:instrText xml:space="preserve"> PAGEREF _Toc478223907 \h </w:instrText>
+        </w:r>
+        <w:r>
+          <w:rPr>
+            <w:noProof/>
+            <w:webHidden/>
+          </w:rPr>
+        </w:r>
+        <w:r>
+          <w:rPr>
+            <w:noProof/>
+            <w:webHidden/>
+          </w:rPr>
+          <w:fldChar w:fldCharType="separate"/>
+        </w:r>
+        <w:r>
+          <w:rPr>
+            <w:noProof/>
+            <w:webHidden/>
+          </w:rPr>
+          <w:t>16</w:t>
+        </w:r>
+        <w:r>
+          <w:rPr>
+            <w:noProof/>
+            <w:webHidden/>
+          </w:rPr>
+          <w:fldChar w:fldCharType="end"/>
+        </w:r>
+      </w:hyperlink>
+    </w:p>
+    <w:p>
+      <w:pPr>
+        <w:pStyle w:val="Verzeichnis3"/>
+        <w:rPr>
+          <w:rFonts w:asciiTheme="minorHAnsi" w:eastAsiaTheme="minorEastAsia" w:hAnsiTheme="minorHAnsi"/>
+          <w:noProof/>
+          <w:lang w:eastAsia="de-DE"/>
+        </w:rPr>
+      </w:pPr>
+      <w:hyperlink w:anchor="_Toc478223908" w:history="1">
+        <w:r>
+          <w:rPr>
+            <w:rStyle w:val="Hyperlink"/>
+            <w:noProof/>
+          </w:rPr>
+          <w:t>3.3.1</w:t>
+        </w:r>
+        <w:r>
+          <w:rPr>
+            <w:rFonts w:asciiTheme="minorHAnsi" w:eastAsiaTheme="minorEastAsia" w:hAnsiTheme="minorHAnsi"/>
+            <w:noProof/>
+            <w:lang w:eastAsia="de-DE"/>
+          </w:rPr>
+          <w:tab/>
+        </w:r>
+        <w:r>
+          <w:rPr>
+            <w:rStyle w:val="Hyperlink"/>
+            <w:noProof/>
+          </w:rPr>
+          <w:t>Erstellen und Bearbeiten von Device-Files</w:t>
+        </w:r>
+        <w:r>
+          <w:rPr>
+            <w:noProof/>
+            <w:webHidden/>
+          </w:rPr>
+          <w:tab/>
+        </w:r>
+        <w:r>
+          <w:rPr>
+            <w:noProof/>
+            <w:webHidden/>
+          </w:rPr>
+          <w:fldChar w:fldCharType="begin"/>
+        </w:r>
+        <w:r>
+          <w:rPr>
+            <w:noProof/>
+            <w:webHidden/>
+          </w:rPr>
+          <w:instrText xml:space="preserve"> PAGEREF _Toc478223908 \h </w:instrText>
+        </w:r>
+        <w:r>
+          <w:rPr>
+            <w:noProof/>
+            <w:webHidden/>
+          </w:rPr>
+        </w:r>
+        <w:r>
+          <w:rPr>
+            <w:noProof/>
+            <w:webHidden/>
+          </w:rPr>
+          <w:fldChar w:fldCharType="separate"/>
+        </w:r>
+        <w:r>
+          <w:rPr>
+            <w:noProof/>
+            <w:webHidden/>
+          </w:rPr>
+          <w:t>16</w:t>
+        </w:r>
+        <w:r>
+          <w:rPr>
+            <w:noProof/>
+            <w:webHidden/>
+          </w:rPr>
+          <w:fldChar w:fldCharType="end"/>
+        </w:r>
+      </w:hyperlink>
+    </w:p>
+    <w:p>
+      <w:pPr>
+        <w:pStyle w:val="Verzeichnis3"/>
+        <w:rPr>
+          <w:rFonts w:asciiTheme="minorHAnsi" w:eastAsiaTheme="minorEastAsia" w:hAnsiTheme="minorHAnsi"/>
+          <w:noProof/>
+          <w:lang w:eastAsia="de-DE"/>
+        </w:rPr>
+      </w:pPr>
+      <w:hyperlink w:anchor="_Toc478223909" w:history="1">
+        <w:r>
+          <w:rPr>
+            <w:rStyle w:val="Hyperlink"/>
+            <w:noProof/>
+          </w:rPr>
+          <w:t>3.3.2</w:t>
+        </w:r>
+        <w:r>
+          <w:rPr>
+            <w:rFonts w:asciiTheme="minorHAnsi" w:eastAsiaTheme="minorEastAsia" w:hAnsiTheme="minorHAnsi"/>
+            <w:noProof/>
+            <w:lang w:eastAsia="de-DE"/>
+          </w:rPr>
+          <w:tab/>
+        </w:r>
+        <w:r>
+          <w:rPr>
+            <w:rStyle w:val="Hyperlink"/>
+            <w:noProof/>
+          </w:rPr>
+          <w:t>Report-/ Code-Generatoren</w:t>
+        </w:r>
+        <w:r>
+          <w:rPr>
+            <w:noProof/>
+            <w:webHidden/>
+          </w:rPr>
+          <w:tab/>
+        </w:r>
+        <w:r>
+          <w:rPr>
+            <w:noProof/>
+            <w:webHidden/>
+          </w:rPr>
+          <w:fldChar w:fldCharType="begin"/>
+        </w:r>
+        <w:r>
+          <w:rPr>
+            <w:noProof/>
+            <w:webHidden/>
+          </w:rPr>
+          <w:instrText xml:space="preserve"> PAGEREF _Toc478223909 \h </w:instrText>
+        </w:r>
+        <w:r>
+          <w:rPr>
+            <w:noProof/>
+            <w:webHidden/>
+          </w:rPr>
+        </w:r>
+        <w:r>
+          <w:rPr>
+            <w:noProof/>
+            <w:webHidden/>
+          </w:rPr>
+          <w:fldChar w:fldCharType="separate"/>
+        </w:r>
+        <w:r>
+          <w:rPr>
+            <w:noProof/>
+            <w:webHidden/>
+          </w:rPr>
+          <w:t>18</w:t>
+        </w:r>
+        <w:r>
+          <w:rPr>
+            <w:noProof/>
+            <w:webHidden/>
+          </w:rPr>
+          <w:fldChar w:fldCharType="end"/>
+        </w:r>
+      </w:hyperlink>
+    </w:p>
+    <w:p>
+      <w:pPr>
+        <w:pStyle w:val="Verzeichnis1"/>
+        <w:rPr>
+          <w:rFonts w:asciiTheme="minorHAnsi" w:eastAsiaTheme="minorEastAsia" w:hAnsiTheme="minorHAnsi"/>
+          <w:noProof/>
+          <w:lang w:eastAsia="de-DE"/>
+        </w:rPr>
+      </w:pPr>
+      <w:hyperlink w:anchor="_Toc478223910" w:history="1">
+        <w:r>
+          <w:rPr>
+            <w:rStyle w:val="Hyperlink"/>
+            <w:noProof/>
+          </w:rPr>
           <w:t>4</w:t>
         </w:r>
         <w:r>
@@ -1955,7 +2283,7 @@
             <w:noProof/>
             <w:webHidden/>
           </w:rPr>
-          <w:instrText xml:space="preserve"> PAGEREF _Toc477004322 \h </w:instrText>
+          <w:instrText xml:space="preserve"> PAGEREF _Toc478223910 \h </w:instrText>
         </w:r>
         <w:r>
           <w:rPr>
@@ -1975,7 +2303,7 @@
             <w:noProof/>
             <w:webHidden/>
           </w:rPr>
-          <w:t>18</w:t>
+          <w:t>20</w:t>
         </w:r>
         <w:r>
           <w:rPr>
@@ -2014,7 +2342,7 @@
       <w:pPr>
         <w:pStyle w:val="berschrift1"/>
       </w:pPr>
-      <w:bookmarkStart w:id="2" w:name="_Toc477004302"/>
+      <w:bookmarkStart w:id="2" w:name="_Toc478223886"/>
       <w:r>
         <w:lastRenderedPageBreak/>
         <w:t>Aufbau</w:t>
@@ -2033,9 +2361,11 @@
       <w:pPr>
         <w:pStyle w:val="berschrift2"/>
       </w:pPr>
+      <w:bookmarkStart w:id="3" w:name="_Toc478223887"/>
       <w:r>
         <w:t>Medien</w:t>
       </w:r>
+      <w:bookmarkEnd w:id="3"/>
     </w:p>
     <w:p>
       <w:r>
@@ -2046,9 +2376,11 @@
       <w:pPr>
         <w:pStyle w:val="berschrift3"/>
       </w:pPr>
+      <w:bookmarkStart w:id="4" w:name="_Toc478223888"/>
       <w:r>
         <w:t>kHome RF</w:t>
       </w:r>
+      <w:bookmarkEnd w:id="4"/>
     </w:p>
     <w:p>
       <w:r>
@@ -2059,9 +2391,11 @@
       <w:pPr>
         <w:pStyle w:val="berschrift3"/>
       </w:pPr>
+      <w:bookmarkStart w:id="5" w:name="_Toc478223889"/>
       <w:r>
         <w:t>kHome Serial</w:t>
       </w:r>
+      <w:bookmarkEnd w:id="5"/>
     </w:p>
     <w:p>
       <w:r>
@@ -2241,13 +2575,13 @@
       <w:pPr>
         <w:pStyle w:val="berschrift2"/>
       </w:pPr>
-      <w:bookmarkStart w:id="3" w:name="_Toc477004303"/>
-      <w:bookmarkStart w:id="4" w:name="_Ref477030774"/>
+      <w:bookmarkStart w:id="6" w:name="_Ref477030774"/>
+      <w:bookmarkStart w:id="7" w:name="_Toc478223890"/>
       <w:r>
         <w:t>Standardtelegramm</w:t>
       </w:r>
-      <w:bookmarkEnd w:id="3"/>
-      <w:bookmarkEnd w:id="4"/>
+      <w:bookmarkEnd w:id="6"/>
+      <w:bookmarkEnd w:id="7"/>
     </w:p>
     <w:tbl>
       <w:tblPr>
@@ -2616,13 +2950,13 @@
       <w:pPr>
         <w:pStyle w:val="berschrift3"/>
       </w:pPr>
-      <w:bookmarkStart w:id="5" w:name="_Ref476032999"/>
-      <w:bookmarkStart w:id="6" w:name="_Toc477004304"/>
+      <w:bookmarkStart w:id="8" w:name="_Ref476032999"/>
+      <w:bookmarkStart w:id="9" w:name="_Toc478223891"/>
       <w:r>
         <w:t>Protokolltyp</w:t>
       </w:r>
-      <w:bookmarkEnd w:id="5"/>
-      <w:bookmarkEnd w:id="6"/>
+      <w:bookmarkEnd w:id="8"/>
+      <w:bookmarkEnd w:id="9"/>
     </w:p>
     <w:p>
       <w:r>
@@ -2653,14 +2987,14 @@
       <w:pPr>
         <w:pStyle w:val="berschrift3"/>
       </w:pPr>
-      <w:bookmarkStart w:id="7" w:name="_Ref476033009"/>
-      <w:bookmarkStart w:id="8" w:name="_Toc477004305"/>
+      <w:bookmarkStart w:id="10" w:name="_Ref476033009"/>
+      <w:bookmarkStart w:id="11" w:name="_Toc478223892"/>
       <w:r>
         <w:lastRenderedPageBreak/>
         <w:t>Telegrammtyp</w:t>
       </w:r>
-      <w:bookmarkEnd w:id="7"/>
-      <w:bookmarkEnd w:id="8"/>
+      <w:bookmarkEnd w:id="10"/>
+      <w:bookmarkEnd w:id="11"/>
     </w:p>
     <w:p>
       <w:r>
@@ -3276,13 +3610,13 @@
       <w:pPr>
         <w:pStyle w:val="berschrift4"/>
       </w:pPr>
-      <w:bookmarkStart w:id="9" w:name="_Ref475994657"/>
-      <w:bookmarkStart w:id="10" w:name="_Toc477004306"/>
+      <w:bookmarkStart w:id="12" w:name="_Ref475994657"/>
+      <w:bookmarkStart w:id="13" w:name="_Toc478223893"/>
       <w:r>
         <w:t>REG_W</w:t>
       </w:r>
-      <w:bookmarkEnd w:id="9"/>
-      <w:bookmarkEnd w:id="10"/>
+      <w:bookmarkEnd w:id="12"/>
+      <w:bookmarkEnd w:id="13"/>
     </w:p>
     <w:p>
       <w:r>
@@ -3933,13 +4267,13 @@
       <w:pPr>
         <w:pStyle w:val="berschrift4"/>
       </w:pPr>
-      <w:bookmarkStart w:id="11" w:name="_Ref476032839"/>
-      <w:bookmarkStart w:id="12" w:name="_Toc477004307"/>
+      <w:bookmarkStart w:id="14" w:name="_Ref476032839"/>
+      <w:bookmarkStart w:id="15" w:name="_Toc478223894"/>
       <w:r>
         <w:t>REG_R</w:t>
       </w:r>
-      <w:bookmarkEnd w:id="11"/>
-      <w:bookmarkEnd w:id="12"/>
+      <w:bookmarkEnd w:id="14"/>
+      <w:bookmarkEnd w:id="15"/>
     </w:p>
     <w:p>
       <w:r>
@@ -4123,8 +4457,8 @@
       </w:tr>
     </w:tbl>
     <w:p>
-      <w:bookmarkStart w:id="13" w:name="_Ref476032803"/>
-      <w:bookmarkStart w:id="14" w:name="_Ref475992689"/>
+      <w:bookmarkStart w:id="16" w:name="_Ref476032803"/>
+      <w:bookmarkStart w:id="17" w:name="_Ref475992689"/>
     </w:p>
     <w:p>
       <w:pPr>
@@ -4382,12 +4716,12 @@
       <w:pPr>
         <w:pStyle w:val="berschrift4"/>
       </w:pPr>
-      <w:bookmarkStart w:id="15" w:name="_Toc477004308"/>
+      <w:bookmarkStart w:id="18" w:name="_Toc478223895"/>
       <w:r>
         <w:t>REG_B</w:t>
       </w:r>
-      <w:bookmarkEnd w:id="13"/>
-      <w:bookmarkEnd w:id="15"/>
+      <w:bookmarkEnd w:id="16"/>
+      <w:bookmarkEnd w:id="18"/>
     </w:p>
     <w:p>
       <w:r>
@@ -4642,14 +4976,14 @@
       <w:pPr>
         <w:pStyle w:val="berschrift4"/>
       </w:pPr>
-      <w:bookmarkStart w:id="16" w:name="_Ref476032854"/>
-      <w:bookmarkStart w:id="17" w:name="_Toc477004309"/>
+      <w:bookmarkStart w:id="19" w:name="_Ref476032854"/>
+      <w:bookmarkStart w:id="20" w:name="_Toc478223896"/>
       <w:r>
         <w:t>CNF_W</w:t>
       </w:r>
-      <w:bookmarkEnd w:id="14"/>
-      <w:bookmarkEnd w:id="16"/>
       <w:bookmarkEnd w:id="17"/>
+      <w:bookmarkEnd w:id="19"/>
+      <w:bookmarkEnd w:id="20"/>
     </w:p>
     <w:p>
       <w:r>
@@ -4949,7 +5283,7 @@
       </w:tr>
     </w:tbl>
     <w:p>
-      <w:bookmarkStart w:id="18" w:name="_Ref476032862"/>
+      <w:bookmarkStart w:id="21" w:name="_Ref476032862"/>
     </w:p>
     <w:p>
       <w:r>
@@ -5278,12 +5612,12 @@
       <w:pPr>
         <w:pStyle w:val="berschrift4"/>
       </w:pPr>
-      <w:bookmarkStart w:id="19" w:name="_Toc477004310"/>
+      <w:bookmarkStart w:id="22" w:name="_Toc478223897"/>
       <w:r>
         <w:t>CNF_R</w:t>
       </w:r>
-      <w:bookmarkEnd w:id="18"/>
-      <w:bookmarkEnd w:id="19"/>
+      <w:bookmarkEnd w:id="21"/>
+      <w:bookmarkEnd w:id="22"/>
     </w:p>
     <w:p>
       <w:r>
@@ -5523,7 +5857,7 @@
       </w:tr>
     </w:tbl>
     <w:p>
-      <w:bookmarkStart w:id="20" w:name="_Ref476032878"/>
+      <w:bookmarkStart w:id="23" w:name="_Ref476032878"/>
     </w:p>
     <w:p>
       <w:r>
@@ -5750,14 +6084,14 @@
       <w:pPr>
         <w:pStyle w:val="berschrift4"/>
       </w:pPr>
-      <w:bookmarkStart w:id="21" w:name="_Ref477003395"/>
-      <w:bookmarkStart w:id="22" w:name="_Toc477004311"/>
+      <w:bookmarkStart w:id="24" w:name="_Ref477003395"/>
+      <w:bookmarkStart w:id="25" w:name="_Toc478223898"/>
       <w:r>
         <w:t>STS_R</w:t>
       </w:r>
-      <w:bookmarkEnd w:id="20"/>
-      <w:bookmarkEnd w:id="21"/>
-      <w:bookmarkEnd w:id="22"/>
+      <w:bookmarkEnd w:id="23"/>
+      <w:bookmarkEnd w:id="24"/>
+      <w:bookmarkEnd w:id="25"/>
     </w:p>
     <w:p>
       <w:r>
@@ -5992,7 +6326,6 @@
         <w:keepNext/>
         <w:keepLines/>
       </w:pPr>
-      <w:bookmarkStart w:id="23" w:name="_GoBack"/>
       <w:r>
         <w:lastRenderedPageBreak/>
         <w:t>Die Länge der Nutzdaten für einen STS_R-Befehl beträgt immer genau ein Byte:</w:t>
@@ -6186,8 +6519,7 @@
       </w:tr>
     </w:tbl>
     <w:p>
-      <w:bookmarkStart w:id="24" w:name="_Ref476436886"/>
-      <w:bookmarkEnd w:id="23"/>
+      <w:bookmarkStart w:id="26" w:name="_Ref476436886"/>
     </w:p>
     <w:p>
       <w:r>
@@ -6390,12 +6722,12 @@
       <w:pPr>
         <w:pStyle w:val="berschrift4"/>
       </w:pPr>
-      <w:bookmarkStart w:id="25" w:name="_Toc477004312"/>
+      <w:bookmarkStart w:id="27" w:name="_Toc478223899"/>
       <w:r>
         <w:t>ANS</w:t>
       </w:r>
-      <w:bookmarkEnd w:id="24"/>
-      <w:bookmarkEnd w:id="25"/>
+      <w:bookmarkEnd w:id="26"/>
+      <w:bookmarkEnd w:id="27"/>
     </w:p>
     <w:p>
       <w:r>
@@ -7186,33 +7518,33 @@
       <w:pPr>
         <w:pStyle w:val="berschrift3"/>
       </w:pPr>
-      <w:bookmarkStart w:id="26" w:name="_Ref475980550"/>
-      <w:bookmarkStart w:id="27" w:name="_Toc477004313"/>
+      <w:bookmarkStart w:id="28" w:name="_Ref475980550"/>
+      <w:bookmarkStart w:id="29" w:name="_Toc478223900"/>
       <w:r>
         <w:t>Adresse des Senders</w:t>
-      </w:r>
-      <w:bookmarkEnd w:id="26"/>
-      <w:bookmarkEnd w:id="27"/>
-    </w:p>
-    <w:p>
-      <w:r>
-        <w:t>Der Sender kann Adressen von 1 bis 254 besitzen (inklusive 1 und 254) besitzen. Somit sind mit der aktuellen Protokollrevision bis zu 254 kHome-Geräte in einem Netzwerk möglich.</w:t>
-      </w:r>
-    </w:p>
-    <w:p>
-      <w:pPr>
-        <w:pStyle w:val="berschrift3"/>
-      </w:pPr>
-      <w:bookmarkStart w:id="28" w:name="_Ref476033039"/>
-      <w:bookmarkStart w:id="29" w:name="_Toc477004314"/>
-      <w:r>
-        <w:t>Adresse des Empfängers</w:t>
       </w:r>
       <w:bookmarkEnd w:id="28"/>
       <w:bookmarkEnd w:id="29"/>
     </w:p>
     <w:p>
       <w:r>
+        <w:t>Der Sender kann Adressen von 1 bis 254 besitzen (inklusive 1 und 254) besitzen. Somit sind mit der aktuellen Protokollrevision bis zu 254 kHome-Geräte in einem Netzwerk möglich.</w:t>
+      </w:r>
+    </w:p>
+    <w:p>
+      <w:pPr>
+        <w:pStyle w:val="berschrift3"/>
+      </w:pPr>
+      <w:bookmarkStart w:id="30" w:name="_Ref476033039"/>
+      <w:bookmarkStart w:id="31" w:name="_Toc478223901"/>
+      <w:r>
+        <w:t>Adresse des Empfängers</w:t>
+      </w:r>
+      <w:bookmarkEnd w:id="30"/>
+      <w:bookmarkEnd w:id="31"/>
+    </w:p>
+    <w:p>
+      <w:r>
         <w:t xml:space="preserve">Zusätzlich zu den bei </w:t>
       </w:r>
       <w:r>
@@ -7256,13 +7588,13 @@
       <w:pPr>
         <w:pStyle w:val="berschrift3"/>
       </w:pPr>
-      <w:bookmarkStart w:id="30" w:name="_Nutzdaten"/>
-      <w:bookmarkStart w:id="31" w:name="_Toc477004315"/>
-      <w:bookmarkEnd w:id="30"/>
+      <w:bookmarkStart w:id="32" w:name="_Nutzdaten"/>
+      <w:bookmarkStart w:id="33" w:name="_Toc478223902"/>
+      <w:bookmarkEnd w:id="32"/>
       <w:r>
         <w:t>Nutzdaten</w:t>
       </w:r>
-      <w:bookmarkEnd w:id="31"/>
+      <w:bookmarkEnd w:id="33"/>
     </w:p>
     <w:p>
       <w:r>
@@ -7278,13 +7610,13 @@
       <w:pPr>
         <w:pStyle w:val="berschrift3"/>
       </w:pPr>
-      <w:bookmarkStart w:id="32" w:name="_Ref476033059"/>
-      <w:bookmarkStart w:id="33" w:name="_Toc477004316"/>
+      <w:bookmarkStart w:id="34" w:name="_Ref476033059"/>
+      <w:bookmarkStart w:id="35" w:name="_Toc478223903"/>
       <w:r>
         <w:t>CRC</w:t>
       </w:r>
-      <w:bookmarkEnd w:id="32"/>
-      <w:bookmarkEnd w:id="33"/>
+      <w:bookmarkEnd w:id="34"/>
+      <w:bookmarkEnd w:id="35"/>
     </w:p>
     <w:p>
       <w:r>
@@ -7326,12 +7658,12 @@
       <w:pPr>
         <w:pStyle w:val="berschrift1"/>
       </w:pPr>
-      <w:bookmarkStart w:id="34" w:name="_Toc477004317"/>
+      <w:bookmarkStart w:id="36" w:name="_Toc478223904"/>
       <w:r>
         <w:lastRenderedPageBreak/>
         <w:t>Device Files</w:t>
       </w:r>
-      <w:bookmarkEnd w:id="34"/>
+      <w:bookmarkEnd w:id="36"/>
     </w:p>
     <w:p>
       <w:r>
@@ -7350,11 +7682,11 @@
       <w:pPr>
         <w:pStyle w:val="berschrift2"/>
       </w:pPr>
-      <w:bookmarkStart w:id="35" w:name="_Toc477004318"/>
+      <w:bookmarkStart w:id="37" w:name="_Toc478223905"/>
       <w:r>
         <w:t>XML-Syntax vom Device Files</w:t>
       </w:r>
-      <w:bookmarkEnd w:id="35"/>
+      <w:bookmarkEnd w:id="37"/>
     </w:p>
     <w:p>
       <w:r>
@@ -9511,11 +9843,11 @@
       <w:pPr>
         <w:pStyle w:val="berschrift2"/>
       </w:pPr>
-      <w:bookmarkStart w:id="36" w:name="_Toc477004319"/>
+      <w:bookmarkStart w:id="38" w:name="_Toc478223906"/>
       <w:r>
         <w:t>Beispiel für eine Device File</w:t>
       </w:r>
-      <w:bookmarkEnd w:id="36"/>
+      <w:bookmarkEnd w:id="38"/>
     </w:p>
     <w:p>
       <w:r>
@@ -13374,11 +13706,11 @@
       <w:pPr>
         <w:pStyle w:val="berschrift2"/>
       </w:pPr>
-      <w:bookmarkStart w:id="37" w:name="_Toc477004320"/>
+      <w:bookmarkStart w:id="39" w:name="_Toc478223907"/>
       <w:r>
         <w:t>Software</w:t>
       </w:r>
-      <w:bookmarkEnd w:id="37"/>
+      <w:bookmarkEnd w:id="39"/>
     </w:p>
     <w:p>
       <w:r>
@@ -13394,11 +13726,11 @@
       <w:pPr>
         <w:pStyle w:val="berschrift3"/>
       </w:pPr>
-      <w:bookmarkStart w:id="38" w:name="_Toc477004321"/>
+      <w:bookmarkStart w:id="40" w:name="_Toc478223908"/>
       <w:r>
         <w:t>Erstellen und Bearbeiten von Device-Files</w:t>
       </w:r>
-      <w:bookmarkEnd w:id="38"/>
+      <w:bookmarkEnd w:id="40"/>
     </w:p>
     <w:p>
       <w:r>
@@ -13603,9 +13935,11 @@
       <w:pPr>
         <w:pStyle w:val="berschrift3"/>
       </w:pPr>
+      <w:bookmarkStart w:id="41" w:name="_Toc478223909"/>
       <w:r>
         <w:t>Report-/ Code-Generatoren</w:t>
       </w:r>
+      <w:bookmarkEnd w:id="41"/>
     </w:p>
     <w:p>
       <w:r>
@@ -13622,12 +13956,38 @@
     </w:p>
     <w:p>
       <w:r>
-        <w:t>Momentan implementiert ist ein HTML-Gerätebericht, der unter „Generate – HTML Report …“ erstellt werden kann.</w:t>
-      </w:r>
-    </w:p>
-    <w:p>
+        <w:t>Beispielhaft wurden folgende Funktionen für die Generatoren vorbereitet:</w:t>
+      </w:r>
+    </w:p>
+    <w:p>
+      <w:pPr>
+        <w:pStyle w:val="Listenabsatz"/>
+        <w:numPr>
+          <w:ilvl w:val="0"/>
+          <w:numId w:val="7"/>
+        </w:numPr>
+      </w:pPr>
+      <w:r>
+        <w:t>Ein HTML-Bericht der Informationen und Register eines Gerätes</w:t>
+      </w:r>
+    </w:p>
+    <w:p>
+      <w:pPr>
+        <w:pStyle w:val="Listenabsatz"/>
+        <w:numPr>
+          <w:ilvl w:val="0"/>
+          <w:numId w:val="7"/>
+        </w:numPr>
+      </w:pPr>
       <w:r>
         <w:lastRenderedPageBreak/>
+        <w:t>Ein C-API, das als Registerverwaltung, besonders für kHome-Software auf Embedded-Geräten dient. Verschiedene Funktionen zum Lesen/ Schreiben der Register sind bereitgestellt und in der Datei selbst kommentiert. Die Kommentare sind Doxygen-kompatibel, womit direkt aus dem generierten Quelltextdateien eine HTML-Dokumentation der Funktionen erstellt werden kann.</w:t>
+      </w:r>
+      <w:bookmarkStart w:id="42" w:name="_GoBack"/>
+      <w:bookmarkEnd w:id="42"/>
+    </w:p>
+    <w:p>
+      <w:r>
         <w:t>Folgende Tags sind definiert</w:t>
       </w:r>
       <w:r>
@@ -13680,16 +14040,29 @@
             <w:tcW w:w="3539" w:type="dxa"/>
           </w:tcPr>
           <w:p>
-            <w:pPr>
+            <w:r>
               <w:rPr>
                 <w:b w:val="0"/>
               </w:rPr>
-            </w:pPr>
+              <w:t>{$</w:t>
+            </w:r>
             <w:r>
               <w:rPr>
                 <w:b w:val="0"/>
               </w:rPr>
-              <w:t>{$META_AUTHOR}</w:t>
+              <w:t>G</w:t>
+            </w:r>
+            <w:r>
+              <w:rPr>
+                <w:b w:val="0"/>
+              </w:rPr>
+              <w:t>EN_TIME</w:t>
+            </w:r>
+            <w:r>
+              <w:rPr>
+                <w:b w:val="0"/>
+              </w:rPr>
+              <w:t>}</w:t>
             </w:r>
           </w:p>
         </w:tc>
@@ -13702,7 +14075,13 @@
               <w:cnfStyle w:val="000000000000" w:firstRow="0" w:lastRow="0" w:firstColumn="0" w:lastColumn="0" w:oddVBand="0" w:evenVBand="0" w:oddHBand="0" w:evenHBand="0" w:firstRowFirstColumn="0" w:firstRowLastColumn="0" w:lastRowFirstColumn="0" w:lastRowLastColumn="0"/>
             </w:pPr>
             <w:r>
-              <w:t>Meta-Information: Autor</w:t>
+              <w:t>Zeitstempel zum Zeitpunkt der Generierung, Format „</w:t>
+            </w:r>
+            <w:r>
+              <w:t>yyyy-mm-dd hh:mm:ss</w:t>
+            </w:r>
+            <w:r>
+              <w:t>“</w:t>
             </w:r>
           </w:p>
         </w:tc>
@@ -13723,7 +14102,7 @@
               <w:rPr>
                 <w:b w:val="0"/>
               </w:rPr>
-              <w:t>{$META_COMMENT}</w:t>
+              <w:t>{$META_AUTHOR}</w:t>
             </w:r>
           </w:p>
         </w:tc>
@@ -13736,7 +14115,7 @@
               <w:cnfStyle w:val="000000000000" w:firstRow="0" w:lastRow="0" w:firstColumn="0" w:lastColumn="0" w:oddVBand="0" w:evenVBand="0" w:oddHBand="0" w:evenHBand="0" w:firstRowFirstColumn="0" w:firstRowLastColumn="0" w:lastRowFirstColumn="0" w:lastRowLastColumn="0"/>
             </w:pPr>
             <w:r>
-              <w:t>Meta-Information: Kommentar</w:t>
+              <w:t>Meta-Information: Autor</w:t>
             </w:r>
           </w:p>
         </w:tc>
@@ -13757,7 +14136,7 @@
               <w:rPr>
                 <w:b w:val="0"/>
               </w:rPr>
-              <w:t>{$META_DEVICE_ID_DEC}</w:t>
+              <w:t>{$META_COMMENT}</w:t>
             </w:r>
           </w:p>
         </w:tc>
@@ -13770,7 +14149,7 @@
               <w:cnfStyle w:val="000000000000" w:firstRow="0" w:lastRow="0" w:firstColumn="0" w:lastColumn="0" w:oddVBand="0" w:evenVBand="0" w:oddHBand="0" w:evenHBand="0" w:firstRowFirstColumn="0" w:firstRowLastColumn="0" w:lastRowFirstColumn="0" w:lastRowLastColumn="0"/>
             </w:pPr>
             <w:r>
-              <w:t>Meta-Information: Gerätetyp, in dezimaler Darstellung</w:t>
+              <w:t>Meta-Information: Kommentar</w:t>
             </w:r>
           </w:p>
         </w:tc>
@@ -13791,7 +14170,7 @@
               <w:rPr>
                 <w:b w:val="0"/>
               </w:rPr>
-              <w:t>{$META_DEVICE_ID_HEX}</w:t>
+              <w:t>{$META_DEVICE_ID_DEC}</w:t>
             </w:r>
           </w:p>
         </w:tc>
@@ -13804,7 +14183,7 @@
               <w:cnfStyle w:val="000000000000" w:firstRow="0" w:lastRow="0" w:firstColumn="0" w:lastColumn="0" w:oddVBand="0" w:evenVBand="0" w:oddHBand="0" w:evenHBand="0" w:firstRowFirstColumn="0" w:firstRowLastColumn="0" w:lastRowFirstColumn="0" w:lastRowLastColumn="0"/>
             </w:pPr>
             <w:r>
-              <w:t>Meta-Information: Gerätetyp, in hexadezimaler Darstellung</w:t>
+              <w:t>Meta-Information: Gerätetyp, in dezimaler Darstellung</w:t>
             </w:r>
           </w:p>
         </w:tc>
@@ -13825,7 +14204,7 @@
               <w:rPr>
                 <w:b w:val="0"/>
               </w:rPr>
-              <w:t>{$META_DEVICE_VERSION}</w:t>
+              <w:t>{$META_DEVICE_ID_HEX}</w:t>
             </w:r>
           </w:p>
         </w:tc>
@@ -13838,7 +14217,7 @@
               <w:cnfStyle w:val="000000000000" w:firstRow="0" w:lastRow="0" w:firstColumn="0" w:lastColumn="0" w:oddVBand="0" w:evenVBand="0" w:oddHBand="0" w:evenHBand="0" w:firstRowFirstColumn="0" w:firstRowLastColumn="0" w:lastRowFirstColumn="0" w:lastRowLastColumn="0"/>
             </w:pPr>
             <w:r>
-              <w:t>Meta-Information: Geräteversion (Hardware, Software)</w:t>
+              <w:t>Meta-Information: Gerätetyp, in hexadezimaler Darstellung</w:t>
             </w:r>
           </w:p>
         </w:tc>
@@ -13859,7 +14238,7 @@
               <w:rPr>
                 <w:b w:val="0"/>
               </w:rPr>
-              <w:t>{$FILE_NAME}</w:t>
+              <w:t>{$META_DEVICE_VERSION}</w:t>
             </w:r>
           </w:p>
         </w:tc>
@@ -13872,7 +14251,7 @@
               <w:cnfStyle w:val="000000000000" w:firstRow="0" w:lastRow="0" w:firstColumn="0" w:lastColumn="0" w:oddVBand="0" w:evenVBand="0" w:oddHBand="0" w:evenHBand="0" w:firstRowFirstColumn="0" w:firstRowLastColumn="0" w:lastRowFirstColumn="0" w:lastRowLastColumn="0"/>
             </w:pPr>
             <w:r>
-              <w:t>Dateiname der geöffneten Device-File</w:t>
+              <w:t>Meta-Information: Geräteversion (Hardware, Software)</w:t>
             </w:r>
           </w:p>
         </w:tc>
@@ -13893,33 +14272,7 @@
               <w:rPr>
                 <w:b w:val="0"/>
               </w:rPr>
-              <w:t>{$BLOCK_DATAREGISTER_START}</w:t>
-            </w:r>
-          </w:p>
-          <w:p>
-            <w:pPr>
-              <w:rPr>
-                <w:b w:val="0"/>
-              </w:rPr>
-            </w:pPr>
-            <w:r>
-              <w:rPr>
-                <w:b w:val="0"/>
-              </w:rPr>
-              <w:t>…</w:t>
-            </w:r>
-          </w:p>
-          <w:p>
-            <w:pPr>
-              <w:rPr>
-                <w:b w:val="0"/>
-              </w:rPr>
-            </w:pPr>
-            <w:r>
-              <w:rPr>
-                <w:b w:val="0"/>
-              </w:rPr>
-              <w:t>{$BLOCK_DATAREGISTER_STOP}</w:t>
+              <w:t>{$FILE_NAME}</w:t>
             </w:r>
           </w:p>
         </w:tc>
@@ -13932,7 +14285,7 @@
               <w:cnfStyle w:val="000000000000" w:firstRow="0" w:lastRow="0" w:firstColumn="0" w:lastColumn="0" w:oddVBand="0" w:evenVBand="0" w:oddHBand="0" w:evenHBand="0" w:firstRowFirstColumn="0" w:firstRowLastColumn="0" w:lastRowFirstColumn="0" w:lastRowLastColumn="0"/>
             </w:pPr>
             <w:r>
-              <w:t>Der Inhalt des Blockes wird so oft kopiert, wie Datenregister existieren. Innerhalb des Blockes werden die Tags für das jeweilige Register ersetzt</w:t>
+              <w:t>Dateiname der geöffneten Device-File</w:t>
             </w:r>
           </w:p>
         </w:tc>
@@ -13953,7 +14306,7 @@
               <w:rPr>
                 <w:b w:val="0"/>
               </w:rPr>
-              <w:t>{$BLOCK_CONFIGREGISTER_START}</w:t>
+              <w:t>{$BLOCK_DATAREGISTER_START}</w:t>
             </w:r>
           </w:p>
           <w:p>
@@ -13979,7 +14332,7 @@
               <w:rPr>
                 <w:b w:val="0"/>
               </w:rPr>
-              <w:t>{$BLOCK_CONFIGEGISTER_STOP}</w:t>
+              <w:t>{$BLOCK_DATAREGISTER_STOP}</w:t>
             </w:r>
           </w:p>
         </w:tc>
@@ -13992,7 +14345,7 @@
               <w:cnfStyle w:val="000000000000" w:firstRow="0" w:lastRow="0" w:firstColumn="0" w:lastColumn="0" w:oddVBand="0" w:evenVBand="0" w:oddHBand="0" w:evenHBand="0" w:firstRowFirstColumn="0" w:firstRowLastColumn="0" w:lastRowFirstColumn="0" w:lastRowLastColumn="0"/>
             </w:pPr>
             <w:r>
-              <w:t>Der Inhalt des Blockes wird so oft kopiert, wie Konfigurationsregister existieren. Innerhalb des Blockes werden die Tags für das jeweilige Register ersetzt</w:t>
+              <w:t>Der Inhalt des Blockes wird so oft kopiert, wie Datenregister existieren. Innerhalb des Blockes werden die Tags für das jeweilige Register ersetzt</w:t>
             </w:r>
           </w:p>
         </w:tc>
@@ -14013,7 +14366,7 @@
               <w:rPr>
                 <w:b w:val="0"/>
               </w:rPr>
-              <w:t>{$BLOCK_STATUSREGISTER_START}</w:t>
+              <w:t>{$BLOCK_CONFIGREGISTER_START}</w:t>
             </w:r>
           </w:p>
           <w:p>
@@ -14039,7 +14392,7 @@
               <w:rPr>
                 <w:b w:val="0"/>
               </w:rPr>
-              <w:t>{$BLOCK_STATUSREGISTER_STOP}</w:t>
+              <w:t>{$BLOCK_CONFIGEGISTER_STOP}</w:t>
             </w:r>
           </w:p>
         </w:tc>
@@ -14052,7 +14405,7 @@
               <w:cnfStyle w:val="000000000000" w:firstRow="0" w:lastRow="0" w:firstColumn="0" w:lastColumn="0" w:oddVBand="0" w:evenVBand="0" w:oddHBand="0" w:evenHBand="0" w:firstRowFirstColumn="0" w:firstRowLastColumn="0" w:lastRowFirstColumn="0" w:lastRowLastColumn="0"/>
             </w:pPr>
             <w:r>
-              <w:t>Der Inhalt des Blockes wird so oft kopiert, wie Statusregister existieren. Innerhalb des Blockes werden die Tags für das jeweilige Register ersetzt</w:t>
+              <w:t>Der Inhalt des Blockes wird so oft kopiert, wie Konfigurationsregister existieren. Innerhalb des Blockes werden die Tags für das jeweilige Register ersetzt</w:t>
             </w:r>
           </w:p>
         </w:tc>
@@ -14073,13 +14426,33 @@
               <w:rPr>
                 <w:b w:val="0"/>
               </w:rPr>
-              <w:t xml:space="preserve">Folgende Element </w:t>
-            </w:r>
-            <w:r>
+              <w:t>{$BLOCK_STATUSREGISTER_START}</w:t>
+            </w:r>
+          </w:p>
+          <w:p>
+            <w:pPr>
               <w:rPr>
                 <w:b w:val="0"/>
               </w:rPr>
-              <w:t>können nur innerhalb eines Blockes vorkommen:</w:t>
+            </w:pPr>
+            <w:r>
+              <w:rPr>
+                <w:b w:val="0"/>
+              </w:rPr>
+              <w:t>…</w:t>
+            </w:r>
+          </w:p>
+          <w:p>
+            <w:pPr>
+              <w:rPr>
+                <w:b w:val="0"/>
+              </w:rPr>
+            </w:pPr>
+            <w:r>
+              <w:rPr>
+                <w:b w:val="0"/>
+              </w:rPr>
+              <w:t>{$BLOCK_STATUSREGISTER_STOP}</w:t>
             </w:r>
           </w:p>
         </w:tc>
@@ -14091,6 +14464,9 @@
             <w:pPr>
               <w:cnfStyle w:val="000000000000" w:firstRow="0" w:lastRow="0" w:firstColumn="0" w:lastColumn="0" w:oddVBand="0" w:evenVBand="0" w:oddHBand="0" w:evenHBand="0" w:firstRowFirstColumn="0" w:firstRowLastColumn="0" w:lastRowFirstColumn="0" w:lastRowLastColumn="0"/>
             </w:pPr>
+            <w:r>
+              <w:t>Der Inhalt des Blockes wird so oft kopiert, wie Statusregister existieren. Innerhalb des Blockes werden die Tags für das jeweilige Register ersetzt</w:t>
+            </w:r>
           </w:p>
         </w:tc>
       </w:tr>
@@ -14110,7 +14486,13 @@
               <w:rPr>
                 <w:b w:val="0"/>
               </w:rPr>
-              <w:t>{$ADDRESS_DEC}</w:t>
+              <w:t xml:space="preserve">Folgende Element </w:t>
+            </w:r>
+            <w:r>
+              <w:rPr>
+                <w:b w:val="0"/>
+              </w:rPr>
+              <w:t>können nur innerhalb eines Blockes vorkommen:</w:t>
             </w:r>
           </w:p>
         </w:tc>
@@ -14122,9 +14504,6 @@
             <w:pPr>
               <w:cnfStyle w:val="000000000000" w:firstRow="0" w:lastRow="0" w:firstColumn="0" w:lastColumn="0" w:oddVBand="0" w:evenVBand="0" w:oddHBand="0" w:evenHBand="0" w:firstRowFirstColumn="0" w:firstRowLastColumn="0" w:lastRowFirstColumn="0" w:lastRowLastColumn="0"/>
             </w:pPr>
-            <w:r>
-              <w:t>Adresse des Registers in dezimaler Darstellung</w:t>
-            </w:r>
           </w:p>
         </w:tc>
       </w:tr>
@@ -14144,7 +14523,7 @@
               <w:rPr>
                 <w:b w:val="0"/>
               </w:rPr>
-              <w:t>{$ADDRESS_HEX}</w:t>
+              <w:t>{$ADDRESS_DEC}</w:t>
             </w:r>
           </w:p>
         </w:tc>
@@ -14157,7 +14536,7 @@
               <w:cnfStyle w:val="000000000000" w:firstRow="0" w:lastRow="0" w:firstColumn="0" w:lastColumn="0" w:oddVBand="0" w:evenVBand="0" w:oddHBand="0" w:evenHBand="0" w:firstRowFirstColumn="0" w:firstRowLastColumn="0" w:lastRowFirstColumn="0" w:lastRowLastColumn="0"/>
             </w:pPr>
             <w:r>
-              <w:t>Adresse des Registers in hexadezimaler Darstellung</w:t>
+              <w:t>Adresse des Registers in dezimaler Darstellung</w:t>
             </w:r>
           </w:p>
         </w:tc>
@@ -14178,7 +14557,7 @@
               <w:rPr>
                 <w:b w:val="0"/>
               </w:rPr>
-              <w:t>{$LENGTH_BYTE}</w:t>
+              <w:t>{$ADDRESS_HEX}</w:t>
             </w:r>
           </w:p>
         </w:tc>
@@ -14191,7 +14570,7 @@
               <w:cnfStyle w:val="000000000000" w:firstRow="0" w:lastRow="0" w:firstColumn="0" w:lastColumn="0" w:oddVBand="0" w:evenVBand="0" w:oddHBand="0" w:evenHBand="0" w:firstRowFirstColumn="0" w:firstRowLastColumn="0" w:lastRowFirstColumn="0" w:lastRowLastColumn="0"/>
             </w:pPr>
             <w:r>
-              <w:t>Länge des Registers in Byte (1, 2 oder 4)</w:t>
+              <w:t>Adresse des Registers in hexadezimaler Darstellung</w:t>
             </w:r>
           </w:p>
         </w:tc>
@@ -14212,7 +14591,7 @@
               <w:rPr>
                 <w:b w:val="0"/>
               </w:rPr>
-              <w:t>{$INITIAL_VALUE}</w:t>
+              <w:t>{$LENGTH_BYTE}</w:t>
             </w:r>
           </w:p>
         </w:tc>
@@ -14225,10 +14604,7 @@
               <w:cnfStyle w:val="000000000000" w:firstRow="0" w:lastRow="0" w:firstColumn="0" w:lastColumn="0" w:oddVBand="0" w:evenVBand="0" w:oddHBand="0" w:evenHBand="0" w:firstRowFirstColumn="0" w:firstRowLastColumn="0" w:lastRowFirstColumn="0" w:lastRowLastColumn="0"/>
             </w:pPr>
             <w:r>
-              <w:t>Wert</w:t>
-            </w:r>
-            <w:r>
-              <w:t xml:space="preserve"> nach dem Einschalten/ Resetten</w:t>
+              <w:t>Länge des Registers in Byte (1, 2 oder 4)</w:t>
             </w:r>
           </w:p>
         </w:tc>
@@ -14249,19 +14625,7 @@
               <w:rPr>
                 <w:b w:val="0"/>
               </w:rPr>
-              <w:t>{$</w:t>
-            </w:r>
-            <w:r>
-              <w:rPr>
-                <w:b w:val="0"/>
-              </w:rPr>
-              <w:t>READ_ONLY</w:t>
-            </w:r>
-            <w:r>
-              <w:rPr>
-                <w:b w:val="0"/>
-              </w:rPr>
-              <w:t>}</w:t>
+              <w:t>{$INITIAL_VALUE}</w:t>
             </w:r>
           </w:p>
         </w:tc>
@@ -14274,7 +14638,10 @@
               <w:cnfStyle w:val="000000000000" w:firstRow="0" w:lastRow="0" w:firstColumn="0" w:lastColumn="0" w:oddVBand="0" w:evenVBand="0" w:oddHBand="0" w:evenHBand="0" w:firstRowFirstColumn="0" w:firstRowLastColumn="0" w:lastRowFirstColumn="0" w:lastRowLastColumn="0"/>
             </w:pPr>
             <w:r>
-              <w:t>True, wenn das Register als Read-only markiert ist. Sonst false</w:t>
+              <w:t>Wert</w:t>
+            </w:r>
+            <w:r>
+              <w:t xml:space="preserve"> nach dem Einschalten/ Resetten</w:t>
             </w:r>
           </w:p>
         </w:tc>
@@ -14295,19 +14662,7 @@
               <w:rPr>
                 <w:b w:val="0"/>
               </w:rPr>
-              <w:t>{$</w:t>
-            </w:r>
-            <w:r>
-              <w:rPr>
-                <w:b w:val="0"/>
-              </w:rPr>
-              <w:t>NAME</w:t>
-            </w:r>
-            <w:r>
-              <w:rPr>
-                <w:b w:val="0"/>
-              </w:rPr>
-              <w:t>}</w:t>
+              <w:t>{$READ_ONLY}</w:t>
             </w:r>
           </w:p>
         </w:tc>
@@ -14320,7 +14675,7 @@
               <w:cnfStyle w:val="000000000000" w:firstRow="0" w:lastRow="0" w:firstColumn="0" w:lastColumn="0" w:oddVBand="0" w:evenVBand="0" w:oddHBand="0" w:evenHBand="0" w:firstRowFirstColumn="0" w:firstRowLastColumn="0" w:lastRowFirstColumn="0" w:lastRowLastColumn="0"/>
             </w:pPr>
             <w:r>
-              <w:t>Name des Registers</w:t>
+              <w:t>True, wenn das Register als Read-only markiert ist. Sonst false</w:t>
             </w:r>
           </w:p>
         </w:tc>
@@ -14341,19 +14696,41 @@
               <w:rPr>
                 <w:b w:val="0"/>
               </w:rPr>
-              <w:t>{$</w:t>
-            </w:r>
-            <w:r>
+              <w:t>{$NAME}</w:t>
+            </w:r>
+          </w:p>
+        </w:tc>
+        <w:tc>
+          <w:tcPr>
+            <w:tcW w:w="5759" w:type="dxa"/>
+          </w:tcPr>
+          <w:p>
+            <w:pPr>
+              <w:cnfStyle w:val="000000000000" w:firstRow="0" w:lastRow="0" w:firstColumn="0" w:lastColumn="0" w:oddVBand="0" w:evenVBand="0" w:oddHBand="0" w:evenHBand="0" w:firstRowFirstColumn="0" w:firstRowLastColumn="0" w:lastRowFirstColumn="0" w:lastRowLastColumn="0"/>
+            </w:pPr>
+            <w:r>
+              <w:t>Name des Registers</w:t>
+            </w:r>
+          </w:p>
+        </w:tc>
+      </w:tr>
+      <w:tr>
+        <w:tc>
+          <w:tcPr>
+            <w:cnfStyle w:val="001000000000" w:firstRow="0" w:lastRow="0" w:firstColumn="1" w:lastColumn="0" w:oddVBand="0" w:evenVBand="0" w:oddHBand="0" w:evenHBand="0" w:firstRowFirstColumn="0" w:firstRowLastColumn="0" w:lastRowFirstColumn="0" w:lastRowLastColumn="0"/>
+            <w:tcW w:w="3539" w:type="dxa"/>
+          </w:tcPr>
+          <w:p>
+            <w:pPr>
               <w:rPr>
                 <w:b w:val="0"/>
               </w:rPr>
-              <w:t>DESCRIPTION</w:t>
-            </w:r>
+            </w:pPr>
             <w:r>
               <w:rPr>
                 <w:b w:val="0"/>
               </w:rPr>
-              <w:t>}</w:t>
+              <w:t>{$DESCRIPTION}</w:t>
             </w:r>
           </w:p>
         </w:tc>
@@ -14382,12 +14759,12 @@
       <w:pPr>
         <w:pStyle w:val="berschrift1"/>
       </w:pPr>
-      <w:bookmarkStart w:id="39" w:name="_Toc477004322"/>
+      <w:bookmarkStart w:id="43" w:name="_Toc478223910"/>
       <w:r>
         <w:lastRenderedPageBreak/>
         <w:t>Versionsgeschichte</w:t>
       </w:r>
-      <w:bookmarkEnd w:id="39"/>
+      <w:bookmarkEnd w:id="43"/>
     </w:p>
     <w:p/>
     <w:tbl>
@@ -14563,6 +14940,74 @@
             </w:pPr>
             <w:r>
               <w:t>Datenregister: Hinweis auf verschiedene Längen</w:t>
+            </w:r>
+          </w:p>
+        </w:tc>
+      </w:tr>
+      <w:tr>
+        <w:trPr>
+          <w:cnfStyle w:val="000000100000" w:firstRow="0" w:lastRow="0" w:firstColumn="0" w:lastColumn="0" w:oddVBand="0" w:evenVBand="0" w:oddHBand="1" w:evenHBand="0" w:firstRowFirstColumn="0" w:firstRowLastColumn="0" w:lastRowFirstColumn="0" w:lastRowLastColumn="0"/>
+        </w:trPr>
+        <w:tc>
+          <w:tcPr>
+            <w:cnfStyle w:val="001000000000" w:firstRow="0" w:lastRow="0" w:firstColumn="1" w:lastColumn="0" w:oddVBand="0" w:evenVBand="0" w:oddHBand="0" w:evenHBand="0" w:firstRowFirstColumn="0" w:firstRowLastColumn="0" w:lastRowFirstColumn="0" w:lastRowLastColumn="0"/>
+            <w:tcW w:w="2079" w:type="dxa"/>
+          </w:tcPr>
+          <w:p>
+            <w:pPr>
+              <w:rPr>
+                <w:b w:val="0"/>
+              </w:rPr>
+            </w:pPr>
+            <w:r>
+              <w:rPr>
+                <w:b w:val="0"/>
+              </w:rPr>
+              <w:t>25. März 2017</w:t>
+            </w:r>
+          </w:p>
+        </w:tc>
+        <w:tc>
+          <w:tcPr>
+            <w:tcW w:w="1182" w:type="dxa"/>
+          </w:tcPr>
+          <w:p>
+            <w:pPr>
+              <w:cnfStyle w:val="000000100000" w:firstRow="0" w:lastRow="0" w:firstColumn="0" w:lastColumn="0" w:oddVBand="0" w:evenVBand="0" w:oddHBand="1" w:evenHBand="0" w:firstRowFirstColumn="0" w:firstRowLastColumn="0" w:lastRowFirstColumn="0" w:lastRowLastColumn="0"/>
+            </w:pPr>
+            <w:r>
+              <w:t>V0.3</w:t>
+            </w:r>
+          </w:p>
+        </w:tc>
+        <w:tc>
+          <w:tcPr>
+            <w:tcW w:w="5919" w:type="dxa"/>
+          </w:tcPr>
+          <w:p>
+            <w:pPr>
+              <w:pStyle w:val="Listenabsatz"/>
+              <w:numPr>
+                <w:ilvl w:val="0"/>
+                <w:numId w:val="5"/>
+              </w:numPr>
+              <w:cnfStyle w:val="000000100000" w:firstRow="0" w:lastRow="0" w:firstColumn="0" w:lastColumn="0" w:oddVBand="0" w:evenVBand="0" w:oddHBand="1" w:evenHBand="0" w:firstRowFirstColumn="0" w:firstRowLastColumn="0" w:lastRowFirstColumn="0" w:lastRowLastColumn="0"/>
+            </w:pPr>
+            <w:r>
+              <w:t>Devedit: neuer Generatortag für Zeitstempel</w:t>
+            </w:r>
+          </w:p>
+          <w:p>
+            <w:pPr>
+              <w:pStyle w:val="Listenabsatz"/>
+              <w:numPr>
+                <w:ilvl w:val="0"/>
+                <w:numId w:val="5"/>
+              </w:numPr>
+              <w:cnfStyle w:val="000000100000" w:firstRow="0" w:lastRow="0" w:firstColumn="0" w:lastColumn="0" w:oddVBand="0" w:evenVBand="0" w:oddHBand="1" w:evenHBand="0" w:firstRowFirstColumn="0" w:firstRowLastColumn="0" w:lastRowFirstColumn="0" w:lastRowLastColumn="0"/>
+            </w:pPr>
+            <w:r>
+              <w:t>Devedit: Generierung von C-Register-APIs</w:t>
             </w:r>
           </w:p>
         </w:tc>
@@ -14628,7 +15073,7 @@
       <w:rPr>
         <w:noProof/>
       </w:rPr>
-      <w:t>10</w:t>
+      <w:t>18</w:t>
     </w:r>
     <w:r>
       <w:fldChar w:fldCharType="end"/>
@@ -14792,7 +15237,7 @@
       </w:pBdr>
     </w:pPr>
     <w:r>
-      <w:t>Version V0.2</w:t>
+      <w:t>Version V0.3</w:t>
     </w:r>
   </w:p>
   <w:p>
@@ -15560,7 +16005,7 @@
   <w:abstractNum w:abstractNumId="7" w15:restartNumberingAfterBreak="0">
     <w:nsid w:val="6A784EBB"/>
     <w:multiLevelType w:val="hybridMultilevel"/>
-    <w:tmpl w:val="5F0A97F4"/>
+    <w:tmpl w:val="04186B86"/>
     <w:lvl w:ilvl="0" w:tplc="04070001">
       <w:start w:val="1"/>
       <w:numFmt w:val="bullet"/>
@@ -17248,7 +17693,7 @@
 </file>
 
 <file path=customXml/itemProps1.xml><?xml version="1.0" encoding="utf-8"?>
-<ds:datastoreItem xmlns:ds="http://schemas.openxmlformats.org/officeDocument/2006/customXml" ds:itemID="{28EF1C5C-9C40-472E-AB87-2526103CCF2C}">
+<ds:datastoreItem xmlns:ds="http://schemas.openxmlformats.org/officeDocument/2006/customXml" ds:itemID="{F5E8A870-1D85-4B8C-AD92-35742153B096}">
   <ds:schemaRefs>
     <ds:schemaRef ds:uri="http://schemas.openxmlformats.org/officeDocument/2006/bibliography"/>
   </ds:schemaRefs>

</xml_diff>